<commit_message>
memory & snake | fritzing
</commit_message>
<xml_diff>
--- a/documentation/Szakdolgozat.docx
+++ b/documentation/Szakdolgozat.docx
@@ -4350,6 +4350,7 @@
           <w:id w:val="-1638330281"/>
           <w:citation/>
         </w:sdtPr>
+        <w:sdtEndPr/>
         <w:sdtContent>
           <w:r>
             <w:fldChar w:fldCharType="begin"/>
@@ -4818,6 +4819,7 @@
           <w:id w:val="-1708173996"/>
           <w:citation/>
         </w:sdtPr>
+        <w:sdtEndPr/>
         <w:sdtContent>
           <w:r>
             <w:fldChar w:fldCharType="begin"/>
@@ -4893,6 +4895,7 @@
           <w:id w:val="315927013"/>
           <w:citation/>
         </w:sdtPr>
+        <w:sdtEndPr/>
         <w:sdtContent>
           <w:r>
             <w:fldChar w:fldCharType="begin"/>
@@ -4927,20 +4930,11 @@
       </w:pPr>
       <w:bookmarkStart w:id="10" w:name="_Toc84282991"/>
       <w:r>
-        <w:t>MAX7219</w:t>
-      </w:r>
-      <w:r>
-        <w:t xml:space="preserve"> LED meghajtó </w:t>
-      </w:r>
-      <w:r>
-        <w:t xml:space="preserve">8x8 LED </w:t>
+        <w:t xml:space="preserve">MAX7219 LED meghajtó 8x8 LED </w:t>
       </w:r>
       <w:proofErr w:type="spellStart"/>
       <w:r>
-        <w:t>mátrix</w:t>
-      </w:r>
-      <w:r>
-        <w:t>xal</w:t>
+        <w:t>mátrixxal</w:t>
       </w:r>
       <w:bookmarkEnd w:id="10"/>
       <w:proofErr w:type="spellEnd"/>
@@ -5011,14 +5005,27 @@
                                   <w:szCs w:val="24"/>
                                 </w:rPr>
                               </w:pPr>
-                              <w:fldSimple w:instr=" SEQ ábra \* ARABIC ">
-                                <w:r>
-                                  <w:rPr>
-                                    <w:noProof/>
-                                  </w:rPr>
-                                  <w:t>4</w:t>
-                                </w:r>
-                              </w:fldSimple>
+                              <w:r>
+                                <w:fldChar w:fldCharType="begin"/>
+                              </w:r>
+                              <w:r>
+                                <w:instrText xml:space="preserve"> SEQ ábra \* ARABIC </w:instrText>
+                              </w:r>
+                              <w:r>
+                                <w:fldChar w:fldCharType="separate"/>
+                              </w:r>
+                              <w:r>
+                                <w:rPr>
+                                  <w:noProof/>
+                                </w:rPr>
+                                <w:t>4</w:t>
+                              </w:r>
+                              <w:r>
+                                <w:rPr>
+                                  <w:noProof/>
+                                </w:rPr>
+                                <w:fldChar w:fldCharType="end"/>
+                              </w:r>
                               <w:r>
                                 <w:t>. ábra MAX</w:t>
                               </w:r>
@@ -5042,6 +5049,7 @@
                                   <w:id w:val="-521706185"/>
                                   <w:citation/>
                                 </w:sdtPr>
+                                <w:sdtEndPr/>
                                 <w:sdtContent>
                                   <w:r>
                                     <w:rPr>
@@ -5083,6 +5091,7 @@
                                   <w:id w:val="362951308"/>
                                   <w:citation/>
                                 </w:sdtPr>
+                                <w:sdtEndPr/>
                                 <w:sdtContent>
                                   <w:r>
                                     <w:rPr>
@@ -5191,14 +5200,27 @@
                             <w:szCs w:val="24"/>
                           </w:rPr>
                         </w:pPr>
-                        <w:fldSimple w:instr=" SEQ ábra \* ARABIC ">
-                          <w:r>
-                            <w:rPr>
-                              <w:noProof/>
-                            </w:rPr>
-                            <w:t>4</w:t>
-                          </w:r>
-                        </w:fldSimple>
+                        <w:r>
+                          <w:fldChar w:fldCharType="begin"/>
+                        </w:r>
+                        <w:r>
+                          <w:instrText xml:space="preserve"> SEQ ábra \* ARABIC </w:instrText>
+                        </w:r>
+                        <w:r>
+                          <w:fldChar w:fldCharType="separate"/>
+                        </w:r>
+                        <w:r>
+                          <w:rPr>
+                            <w:noProof/>
+                          </w:rPr>
+                          <w:t>4</w:t>
+                        </w:r>
+                        <w:r>
+                          <w:rPr>
+                            <w:noProof/>
+                          </w:rPr>
+                          <w:fldChar w:fldCharType="end"/>
+                        </w:r>
                         <w:r>
                           <w:t>. ábra MAX</w:t>
                         </w:r>
@@ -5222,6 +5244,7 @@
                             <w:id w:val="-521706185"/>
                             <w:citation/>
                           </w:sdtPr>
+                          <w:sdtEndPr/>
                           <w:sdtContent>
                             <w:r>
                               <w:rPr>
@@ -5263,6 +5286,7 @@
                             <w:id w:val="362951308"/>
                             <w:citation/>
                           </w:sdtPr>
+                          <w:sdtEndPr/>
                           <w:sdtContent>
                             <w:r>
                               <w:rPr>
@@ -5454,6 +5478,7 @@
           <w:id w:val="1962604027"/>
           <w:citation/>
         </w:sdtPr>
+        <w:sdtEndPr/>
         <w:sdtContent>
           <w:r>
             <w:fldChar w:fldCharType="begin"/>
@@ -5550,6 +5575,7 @@
           <w:id w:val="-806239460"/>
           <w:citation/>
         </w:sdtPr>
+        <w:sdtEndPr/>
         <w:sdtContent>
           <w:r>
             <w:fldChar w:fldCharType="begin"/>
@@ -5582,6 +5608,7 @@
           <w:id w:val="632605536"/>
           <w:citation/>
         </w:sdtPr>
+        <w:sdtEndPr/>
         <w:sdtContent>
           <w:r>
             <w:fldChar w:fldCharType="begin"/>
@@ -5719,14 +5746,27 @@
                                   <w:szCs w:val="24"/>
                                 </w:rPr>
                               </w:pPr>
-                              <w:fldSimple w:instr=" SEQ ábra \* ARABIC ">
-                                <w:r>
-                                  <w:rPr>
-                                    <w:noProof/>
-                                  </w:rPr>
-                                  <w:t>5</w:t>
-                                </w:r>
-                              </w:fldSimple>
+                              <w:r>
+                                <w:fldChar w:fldCharType="begin"/>
+                              </w:r>
+                              <w:r>
+                                <w:instrText xml:space="preserve"> SEQ ábra \* ARABIC </w:instrText>
+                              </w:r>
+                              <w:r>
+                                <w:fldChar w:fldCharType="separate"/>
+                              </w:r>
+                              <w:r>
+                                <w:rPr>
+                                  <w:noProof/>
+                                </w:rPr>
+                                <w:t>5</w:t>
+                              </w:r>
+                              <w:r>
+                                <w:rPr>
+                                  <w:noProof/>
+                                </w:rPr>
+                                <w:fldChar w:fldCharType="end"/>
+                              </w:r>
                               <w:r>
                                 <w:t>. ábra RFID olvasó és tag egymás közelében</w:t>
                               </w:r>
@@ -5735,6 +5775,7 @@
                                   <w:id w:val="1667664542"/>
                                   <w:citation/>
                                 </w:sdtPr>
+                                <w:sdtEndPr/>
                                 <w:sdtContent>
                                   <w:r>
                                     <w:fldChar w:fldCharType="begin"/>
@@ -5797,14 +5838,27 @@
                             <w:szCs w:val="24"/>
                           </w:rPr>
                         </w:pPr>
-                        <w:fldSimple w:instr=" SEQ ábra \* ARABIC ">
-                          <w:r>
-                            <w:rPr>
-                              <w:noProof/>
-                            </w:rPr>
-                            <w:t>5</w:t>
-                          </w:r>
-                        </w:fldSimple>
+                        <w:r>
+                          <w:fldChar w:fldCharType="begin"/>
+                        </w:r>
+                        <w:r>
+                          <w:instrText xml:space="preserve"> SEQ ábra \* ARABIC </w:instrText>
+                        </w:r>
+                        <w:r>
+                          <w:fldChar w:fldCharType="separate"/>
+                        </w:r>
+                        <w:r>
+                          <w:rPr>
+                            <w:noProof/>
+                          </w:rPr>
+                          <w:t>5</w:t>
+                        </w:r>
+                        <w:r>
+                          <w:rPr>
+                            <w:noProof/>
+                          </w:rPr>
+                          <w:fldChar w:fldCharType="end"/>
+                        </w:r>
                         <w:r>
                           <w:t>. ábra RFID olvasó és tag egymás közelében</w:t>
                         </w:r>
@@ -5813,6 +5867,7 @@
                             <w:id w:val="1667664542"/>
                             <w:citation/>
                           </w:sdtPr>
+                          <w:sdtEndPr/>
                           <w:sdtContent>
                             <w:r>
                               <w:fldChar w:fldCharType="begin"/>
@@ -5877,6 +5932,7 @@
           <w:id w:val="1514573807"/>
           <w:citation/>
         </w:sdtPr>
+        <w:sdtEndPr/>
         <w:sdtContent>
           <w:r>
             <w:fldChar w:fldCharType="begin"/>
@@ -5904,16 +5960,10 @@
     </w:p>
     <w:p>
       <w:pPr>
-        <w:pStyle w:val="Cmsor1"/>
-        <w:rPr>
-          <w:rFonts w:ascii="Times New Roman" w:hAnsi="Times New Roman" w:cs="Times New Roman"/>
-        </w:rPr>
+        <w:pStyle w:val="CIM2"/>
       </w:pPr>
       <w:bookmarkStart w:id="13" w:name="_Toc84282994"/>
       <w:r>
-        <w:rPr>
-          <w:rFonts w:ascii="Times New Roman" w:hAnsi="Times New Roman" w:cs="Times New Roman"/>
-        </w:rPr>
         <w:lastRenderedPageBreak/>
         <w:t>Hardver tervezés</w:t>
       </w:r>
@@ -5923,23 +5973,130 @@
       <w:pPr>
         <w:pStyle w:val="CIM2"/>
       </w:pPr>
-      <w:bookmarkStart w:id="14" w:name="_Toc84282995"/>
-      <w:r>
-        <w:t>Memória</w:t>
+      <w:bookmarkStart w:id="14" w:name="_Toc84282996"/>
+      <w:proofErr w:type="spellStart"/>
+      <w:r>
+        <w:t>Snake</w:t>
       </w:r>
       <w:bookmarkEnd w:id="14"/>
+      <w:proofErr w:type="spellEnd"/>
     </w:p>
     <w:p>
       <w:pPr>
         <w:pStyle w:val="CIM2"/>
       </w:pPr>
-      <w:bookmarkStart w:id="15" w:name="_Toc84282996"/>
-      <w:proofErr w:type="spellStart"/>
-      <w:r>
-        <w:t>Snake</w:t>
+      <w:r>
+        <w:drawing>
+          <wp:inline distT="0" distB="0" distL="0" distR="0" wp14:anchorId="31567220" wp14:editId="5490C0D5">
+            <wp:extent cx="5760720" cy="6828155"/>
+            <wp:effectExtent l="0" t="0" r="0" b="0"/>
+            <wp:docPr id="18" name="Kép 18"/>
+            <wp:cNvGraphicFramePr>
+              <a:graphicFrameLocks xmlns:a="http://schemas.openxmlformats.org/drawingml/2006/main" noChangeAspect="1"/>
+            </wp:cNvGraphicFramePr>
+            <a:graphic xmlns:a="http://schemas.openxmlformats.org/drawingml/2006/main">
+              <a:graphicData uri="http://schemas.openxmlformats.org/drawingml/2006/picture">
+                <pic:pic xmlns:pic="http://schemas.openxmlformats.org/drawingml/2006/picture">
+                  <pic:nvPicPr>
+                    <pic:cNvPr id="1" name=""/>
+                    <pic:cNvPicPr/>
+                  </pic:nvPicPr>
+                  <pic:blipFill>
+                    <a:blip r:embed="rId21"/>
+                    <a:stretch>
+                      <a:fillRect/>
+                    </a:stretch>
+                  </pic:blipFill>
+                  <pic:spPr>
+                    <a:xfrm>
+                      <a:off x="0" y="0"/>
+                      <a:ext cx="5760720" cy="6828155"/>
+                    </a:xfrm>
+                    <a:prstGeom prst="rect">
+                      <a:avLst/>
+                    </a:prstGeom>
+                  </pic:spPr>
+                </pic:pic>
+              </a:graphicData>
+            </a:graphic>
+          </wp:inline>
+        </w:drawing>
+      </w:r>
+    </w:p>
+    <w:p>
+      <w:pPr>
+        <w:rPr>
+          <w:rFonts w:ascii="Times New Roman" w:eastAsiaTheme="majorEastAsia" w:hAnsi="Times New Roman" w:cs="Times New Roman"/>
+          <w:color w:val="2F5496" w:themeColor="accent1" w:themeShade="BF"/>
+          <w:sz w:val="26"/>
+          <w:szCs w:val="26"/>
+        </w:rPr>
+      </w:pPr>
+      <w:r>
+        <w:lastRenderedPageBreak/>
+        <w:drawing>
+          <wp:inline distT="0" distB="0" distL="0" distR="0" wp14:anchorId="3278E450" wp14:editId="4A9D9639">
+            <wp:extent cx="5760720" cy="3939540"/>
+            <wp:effectExtent l="0" t="0" r="0" b="3810"/>
+            <wp:docPr id="2" name="Kép 2"/>
+            <wp:cNvGraphicFramePr>
+              <a:graphicFrameLocks xmlns:a="http://schemas.openxmlformats.org/drawingml/2006/main" noChangeAspect="1"/>
+            </wp:cNvGraphicFramePr>
+            <a:graphic xmlns:a="http://schemas.openxmlformats.org/drawingml/2006/main">
+              <a:graphicData uri="http://schemas.openxmlformats.org/drawingml/2006/picture">
+                <pic:pic xmlns:pic="http://schemas.openxmlformats.org/drawingml/2006/picture">
+                  <pic:nvPicPr>
+                    <pic:cNvPr id="1" name=""/>
+                    <pic:cNvPicPr/>
+                  </pic:nvPicPr>
+                  <pic:blipFill>
+                    <a:blip r:embed="rId22"/>
+                    <a:stretch>
+                      <a:fillRect/>
+                    </a:stretch>
+                  </pic:blipFill>
+                  <pic:spPr>
+                    <a:xfrm>
+                      <a:off x="0" y="0"/>
+                      <a:ext cx="5760720" cy="3939540"/>
+                    </a:xfrm>
+                    <a:prstGeom prst="rect">
+                      <a:avLst/>
+                    </a:prstGeom>
+                  </pic:spPr>
+                </pic:pic>
+              </a:graphicData>
+            </a:graphic>
+          </wp:inline>
+        </w:drawing>
+      </w:r>
+      <w:r>
+        <w:br w:type="page"/>
+      </w:r>
+    </w:p>
+    <w:p>
+      <w:pPr>
+        <w:pStyle w:val="CIM2"/>
+      </w:pPr>
+      <w:bookmarkStart w:id="15" w:name="_Toc84282995"/>
+      <w:r>
+        <w:lastRenderedPageBreak/>
+        <w:t>Memória</w:t>
       </w:r>
       <w:bookmarkEnd w:id="15"/>
-      <w:proofErr w:type="spellEnd"/>
+    </w:p>
+    <w:p>
+      <w:pPr>
+        <w:rPr>
+          <w:rFonts w:ascii="Times New Roman" w:eastAsiaTheme="majorEastAsia" w:hAnsi="Times New Roman" w:cs="Times New Roman"/>
+          <w:color w:val="2F5496" w:themeColor="accent1" w:themeShade="BF"/>
+          <w:sz w:val="26"/>
+          <w:szCs w:val="26"/>
+        </w:rPr>
+      </w:pPr>
+      <w:r>
+        <w:br w:type="page"/>
+      </w:r>
     </w:p>
     <w:p>
       <w:pPr>
@@ -5948,6 +6105,7 @@
       <w:bookmarkStart w:id="16" w:name="_Toc84282997"/>
       <w:proofErr w:type="spellStart"/>
       <w:r>
+        <w:lastRenderedPageBreak/>
         <w:t>Dino</w:t>
       </w:r>
       <w:proofErr w:type="spellEnd"/>

</xml_diff>